<commit_message>
push complex dashboard unmatched routing
</commit_message>
<xml_diff>
--- a/nextJS.docx
+++ b/nextJS.docx
@@ -177,6 +177,45 @@
       <w:r>
         <w:rPr>
           <w:rFonts w:ascii="Bellota Text" w:hAnsi="Bellota Text" w:cs="Mali"/>
+          <w:color w:val="000000" w:themeColor="text1"/>
+          <w:sz w:val="28"/>
+          <w:szCs w:val="28"/>
+        </w:rPr>
+        <w:t>---------------</w:t>
+      </w:r>
+    </w:p>
+    <w:p>
+      <w:pPr>
+        <w:rPr>
+          <w:rFonts w:ascii="Bellota Text" w:hAnsi="Bellota Text" w:cs="Mali"/>
+          <w:color w:val="000000" w:themeColor="text1"/>
+          <w:sz w:val="28"/>
+          <w:szCs w:val="28"/>
+        </w:rPr>
+      </w:pPr>
+      <w:r>
+        <w:rPr>
+          <w:rFonts w:ascii="Bellota Text" w:hAnsi="Bellota Text" w:cs="Mali"/>
+          <w:color w:val="000000" w:themeColor="text1"/>
+          <w:sz w:val="28"/>
+          <w:szCs w:val="28"/>
+        </w:rPr>
+        <w:t>default.tsx</w:t>
+      </w:r>
+    </w:p>
+    <w:p>
+      <w:pPr>
+        <w:rPr>
+          <w:rFonts w:ascii="Bellota Text" w:hAnsi="Bellota Text" w:cs="Mali"/>
+          <w:color w:val="000000" w:themeColor="text1"/>
+          <w:sz w:val="28"/>
+          <w:szCs w:val="28"/>
+        </w:rPr>
+      </w:pPr>
+      <w:r>
+        <w:rPr>
+          <w:rFonts w:ascii="Bellota Text" w:hAnsi="Bellota Text" w:cs="Mali"/>
+          <w:noProof/>
           <w:color w:val="000000" w:themeColor="text1"/>
           <w:sz w:val="28"/>
           <w:szCs w:val="28"/>
@@ -313,6 +352,7 @@
           <w:sz w:val="36"/>
           <w:szCs w:val="36"/>
         </w:rPr>
+        <w:lastRenderedPageBreak/>
         <w:t>Routing Conventions</w:t>
       </w:r>
     </w:p>
@@ -331,7 +371,6 @@
           <w:sz w:val="28"/>
           <w:szCs w:val="28"/>
         </w:rPr>
-        <w:lastRenderedPageBreak/>
         <w:drawing>
           <wp:inline distT="0" distB="0" distL="0" distR="0" wp14:anchorId="221684C5" wp14:editId="4D021BCD">
             <wp:extent cx="5943600" cy="1098550"/>
@@ -1954,6 +1993,7 @@
       <w:r>
         <w:rPr>
           <w:rFonts w:ascii="Bellota Text" w:hAnsi="Bellota Text" w:cs="Mali"/>
+          <w:noProof/>
           <w:sz w:val="28"/>
           <w:szCs w:val="28"/>
         </w:rPr>
@@ -2005,6 +2045,7 @@
       <w:r>
         <w:rPr>
           <w:rFonts w:ascii="Bellota Text" w:hAnsi="Bellota Text" w:cs="Mali"/>
+          <w:noProof/>
           <w:sz w:val="28"/>
           <w:szCs w:val="28"/>
         </w:rPr>
@@ -2527,6 +2568,7 @@
           <w:rFonts w:ascii="Bellota Text" w:hAnsi="Bellota Text" w:cs="Mali"/>
           <w:b/>
           <w:bCs/>
+          <w:noProof/>
           <w:color w:val="00B0F0"/>
           <w:sz w:val="36"/>
           <w:szCs w:val="36"/>
@@ -2584,6 +2626,7 @@
           <w:rFonts w:ascii="Bellota Text" w:hAnsi="Bellota Text" w:cs="Mali"/>
           <w:b/>
           <w:bCs/>
+          <w:noProof/>
           <w:color w:val="00B0F0"/>
           <w:sz w:val="36"/>
           <w:szCs w:val="36"/>
@@ -2683,6 +2726,7 @@
       <w:r>
         <w:rPr>
           <w:rFonts w:ascii="Bellota Text" w:hAnsi="Bellota Text" w:cs="Mali"/>
+          <w:noProof/>
           <w:sz w:val="28"/>
           <w:szCs w:val="28"/>
         </w:rPr>
@@ -2734,6 +2778,7 @@
       <w:r>
         <w:rPr>
           <w:rFonts w:ascii="Bellota Text" w:hAnsi="Bellota Text" w:cs="Mali"/>
+          <w:noProof/>
           <w:sz w:val="28"/>
           <w:szCs w:val="28"/>
         </w:rPr>
@@ -2808,6 +2853,7 @@
       <w:r>
         <w:rPr>
           <w:rFonts w:ascii="Bellota Text" w:hAnsi="Bellota Text" w:cs="Mali"/>
+          <w:noProof/>
           <w:sz w:val="28"/>
           <w:szCs w:val="28"/>
         </w:rPr>
@@ -2935,6 +2981,7 @@
       <w:r>
         <w:rPr>
           <w:rFonts w:ascii="Bellota Text" w:hAnsi="Bellota Text" w:cs="Mali"/>
+          <w:noProof/>
           <w:sz w:val="28"/>
           <w:szCs w:val="28"/>
         </w:rPr>
@@ -2986,6 +3033,7 @@
       <w:r>
         <w:rPr>
           <w:rFonts w:ascii="Bellota Text" w:hAnsi="Bellota Text" w:cs="Mali"/>
+          <w:noProof/>
           <w:sz w:val="28"/>
           <w:szCs w:val="28"/>
         </w:rPr>
@@ -3037,6 +3085,7 @@
       <w:r>
         <w:rPr>
           <w:rFonts w:ascii="Bellota Text" w:hAnsi="Bellota Text" w:cs="Mali"/>
+          <w:noProof/>
           <w:sz w:val="28"/>
           <w:szCs w:val="28"/>
         </w:rPr>
@@ -3076,6 +3125,141 @@
           </wp:inline>
         </w:drawing>
       </w:r>
+    </w:p>
+    <w:p>
+      <w:pPr>
+        <w:rPr>
+          <w:rFonts w:ascii="Bellota Text" w:hAnsi="Bellota Text" w:cs="Mali"/>
+          <w:sz w:val="28"/>
+          <w:szCs w:val="28"/>
+        </w:rPr>
+      </w:pPr>
+      <w:r>
+        <w:rPr>
+          <w:rFonts w:ascii="Bellota Text" w:hAnsi="Bellota Text" w:cs="Mali"/>
+          <w:sz w:val="28"/>
+          <w:szCs w:val="28"/>
+        </w:rPr>
+        <w:br w:type="page"/>
+      </w:r>
+    </w:p>
+    <w:p>
+      <w:pPr>
+        <w:rPr>
+          <w:rFonts w:ascii="Bellota Text" w:hAnsi="Bellota Text" w:cs="Mali"/>
+          <w:b/>
+          <w:bCs/>
+          <w:color w:val="00B0F0"/>
+          <w:sz w:val="36"/>
+          <w:szCs w:val="36"/>
+        </w:rPr>
+      </w:pPr>
+      <w:r>
+        <w:rPr>
+          <w:rFonts w:ascii="Bellota Text" w:hAnsi="Bellota Text" w:cs="Mali"/>
+          <w:b/>
+          <w:bCs/>
+          <w:color w:val="00B0F0"/>
+          <w:sz w:val="36"/>
+          <w:szCs w:val="36"/>
+        </w:rPr>
+        <w:lastRenderedPageBreak/>
+        <w:t>Unmatched Routes</w:t>
+      </w:r>
+    </w:p>
+    <w:p>
+      <w:pPr>
+        <w:rPr>
+          <w:rFonts w:ascii="Bellota Text" w:hAnsi="Bellota Text" w:cs="Mali"/>
+          <w:sz w:val="28"/>
+          <w:szCs w:val="28"/>
+        </w:rPr>
+      </w:pPr>
+      <w:r>
+        <w:rPr>
+          <w:rFonts w:ascii="Bellota Text" w:hAnsi="Bellota Text" w:cs="Mali"/>
+          <w:sz w:val="28"/>
+          <w:szCs w:val="28"/>
+        </w:rPr>
+        <w:drawing>
+          <wp:inline distT="0" distB="0" distL="0" distR="0" wp14:anchorId="77AF1583" wp14:editId="7835D456">
+            <wp:extent cx="5943600" cy="1581785"/>
+            <wp:effectExtent l="0" t="0" r="0" b="0"/>
+            <wp:docPr id="198144057" name="Picture 1" descr="A black background with white text&#10;&#10;Description automatically generated"/>
+            <wp:cNvGraphicFramePr>
+              <a:graphicFrameLocks xmlns:a="http://schemas.openxmlformats.org/drawingml/2006/main" noChangeAspect="1"/>
+            </wp:cNvGraphicFramePr>
+            <a:graphic xmlns:a="http://schemas.openxmlformats.org/drawingml/2006/main">
+              <a:graphicData uri="http://schemas.openxmlformats.org/drawingml/2006/picture">
+                <pic:pic xmlns:pic="http://schemas.openxmlformats.org/drawingml/2006/picture">
+                  <pic:nvPicPr>
+                    <pic:cNvPr id="198144057" name="Picture 1" descr="A black background with white text&#10;&#10;Description automatically generated"/>
+                    <pic:cNvPicPr/>
+                  </pic:nvPicPr>
+                  <pic:blipFill>
+                    <a:blip r:embed="rId28"/>
+                    <a:stretch>
+                      <a:fillRect/>
+                    </a:stretch>
+                  </pic:blipFill>
+                  <pic:spPr>
+                    <a:xfrm>
+                      <a:off x="0" y="0"/>
+                      <a:ext cx="5943600" cy="1581785"/>
+                    </a:xfrm>
+                    <a:prstGeom prst="rect">
+                      <a:avLst/>
+                    </a:prstGeom>
+                  </pic:spPr>
+                </pic:pic>
+              </a:graphicData>
+            </a:graphic>
+          </wp:inline>
+        </w:drawing>
+      </w:r>
+    </w:p>
+    <w:p>
+      <w:pPr>
+        <w:rPr>
+          <w:rFonts w:ascii="Bellota Text" w:hAnsi="Bellota Text" w:cs="Mali"/>
+          <w:b/>
+          <w:bCs/>
+          <w:color w:val="00B0F0"/>
+          <w:sz w:val="36"/>
+          <w:szCs w:val="36"/>
+        </w:rPr>
+      </w:pPr>
+      <w:r>
+        <w:rPr>
+          <w:rFonts w:ascii="Bellota Text" w:hAnsi="Bellota Text" w:cs="Mali"/>
+          <w:b/>
+          <w:bCs/>
+          <w:color w:val="00B0F0"/>
+          <w:sz w:val="36"/>
+          <w:szCs w:val="36"/>
+        </w:rPr>
+        <w:t>Conditional</w:t>
+      </w:r>
+      <w:r>
+        <w:rPr>
+          <w:rFonts w:ascii="Bellota Text" w:hAnsi="Bellota Text" w:cs="Mali"/>
+          <w:b/>
+          <w:bCs/>
+          <w:color w:val="00B0F0"/>
+          <w:sz w:val="36"/>
+          <w:szCs w:val="36"/>
+        </w:rPr>
+        <w:t xml:space="preserve"> Routes</w:t>
+      </w:r>
+    </w:p>
+    <w:p>
+      <w:pPr>
+        <w:rPr>
+          <w:rFonts w:ascii="Bellota Text" w:hAnsi="Bellota Text" w:cs="Mali"/>
+          <w:sz w:val="28"/>
+          <w:szCs w:val="28"/>
+        </w:rPr>
+      </w:pPr>
     </w:p>
     <w:sectPr>
       <w:pgSz w:w="12240" w:h="15840"/>
@@ -3485,7 +3669,7 @@
   <w:style w:type="paragraph" w:default="1" w:styleId="Normal">
     <w:name w:val="Normal"/>
     <w:qFormat/>
-    <w:rsid w:val="00A87B5A"/>
+    <w:rsid w:val="006B515F"/>
   </w:style>
   <w:style w:type="character" w:default="1" w:styleId="DefaultParagraphFont">
     <w:name w:val="Default Paragraph Font"/>

</xml_diff>